<commit_message>
feat: add language service for admin panel and new chat-bot document asset
</commit_message>
<xml_diff>
--- a/apps/api/src/assets/chat-bot.docx
+++ b/apps/api/src/assets/chat-bot.docx
@@ -3856,6 +3856,41 @@
         </w:rPr>
         <w:t>Ниже представлен детализированный прайс-лист, разработанный на основе анализа конкурентов в Душанбе (Яндекс Карты, Somon.tj, соцсети) и адаптированный под валюту Таджикистана (TJS). Цены указаны в сомони.</w:t>
       </w:r>
+    </w:p>
+    <w:p>
+      <w:pPr>
+        <w:rPr>
+          <w:rFonts w:asciiTheme="majorHAnsi" w:hAnsiTheme="majorHAnsi" w:cstheme="majorHAnsi"/>
+          <w:sz w:val="28"/>
+          <w:szCs w:val="28"/>
+        </w:rPr>
+      </w:pPr>
+      <w:r>
+        <w:rPr>
+          <w:rFonts w:asciiTheme="majorHAnsi" w:hAnsiTheme="majorHAnsi" w:cstheme="majorHAnsi"/>
+          <w:sz w:val="28"/>
+          <w:szCs w:val="28"/>
+        </w:rPr>
+        <w:br w:type="page"/>
+      </w:r>
+    </w:p>
+    <w:p>
+      <w:pPr>
+        <w:pBdr>
+          <w:top w:val="nil"/>
+          <w:left w:val="nil"/>
+          <w:bottom w:val="nil"/>
+          <w:right w:val="nil"/>
+          <w:between w:val="nil"/>
+        </w:pBdr>
+        <w:spacing w:after="240"/>
+        <w:jc w:val="both"/>
+        <w:rPr>
+          <w:rFonts w:asciiTheme="majorHAnsi" w:hAnsiTheme="majorHAnsi" w:cstheme="majorHAnsi"/>
+          <w:sz w:val="28"/>
+          <w:szCs w:val="28"/>
+        </w:rPr>
+      </w:pPr>
     </w:p>
     <w:p>
       <w:pPr>
@@ -4804,7 +4839,6 @@
                 <w:sz w:val="28"/>
                 <w:szCs w:val="28"/>
               </w:rPr>
-              <w:lastRenderedPageBreak/>
               <w:t>Лоб</w:t>
             </w:r>
           </w:p>
@@ -6737,7 +6771,16 @@
                 <w:sz w:val="28"/>
                 <w:szCs w:val="28"/>
               </w:rPr>
-              <w:t>Окантовка бороды (шея/щеки)</w:t>
+              <w:t xml:space="preserve">Окантовка бороды </w:t>
+            </w:r>
+            <w:r>
+              <w:rPr>
+                <w:rFonts w:asciiTheme="majorHAnsi" w:hAnsiTheme="majorHAnsi" w:cstheme="majorHAnsi"/>
+                <w:sz w:val="28"/>
+                <w:szCs w:val="28"/>
+              </w:rPr>
+              <w:lastRenderedPageBreak/>
+              <w:t>(шея/щеки)</w:t>
             </w:r>
           </w:p>
         </w:tc>
@@ -6773,6 +6816,7 @@
                 <w:sz w:val="28"/>
                 <w:szCs w:val="28"/>
               </w:rPr>
+              <w:lastRenderedPageBreak/>
               <w:t>80</w:t>
             </w:r>
           </w:p>
@@ -7392,18 +7436,7 @@
           <w:sz w:val="28"/>
           <w:szCs w:val="28"/>
         </w:rPr>
-        <w:t xml:space="preserve">В стоимость включена работа врача, анестезия и расходные материалы. </w:t>
-      </w:r>
-      <w:r>
-        <w:rPr>
-          <w:rFonts w:asciiTheme="majorHAnsi" w:hAnsiTheme="majorHAnsi" w:cstheme="majorHAnsi"/>
-          <w:i/>
-          <w:iCs/>
-          <w:sz w:val="28"/>
-          <w:szCs w:val="28"/>
-        </w:rPr>
-        <w:lastRenderedPageBreak/>
-        <w:t>Цены на ботокс могут варьироваться от курса валют.</w:t>
+        <w:t>В стоимость включена работа врача, анестезия и расходные материалы. Цены на ботокс могут варьироваться от курса валют.</w:t>
       </w:r>
     </w:p>
     <w:tbl>
@@ -9222,6 +9255,7 @@
                 <w:sz w:val="28"/>
                 <w:szCs w:val="28"/>
               </w:rPr>
+              <w:lastRenderedPageBreak/>
               <w:t>Биоревитализация</w:t>
             </w:r>
           </w:p>
@@ -9866,7 +9900,6 @@
                 <w:sz w:val="28"/>
                 <w:szCs w:val="28"/>
               </w:rPr>
-              <w:lastRenderedPageBreak/>
               <w:t>Услуга</w:t>
             </w:r>
           </w:p>
@@ -10843,6 +10876,7 @@
           <w:sz w:val="28"/>
           <w:szCs w:val="28"/>
         </w:rPr>
+        <w:lastRenderedPageBreak/>
         <w:t>Философия:</w:t>
       </w:r>
       <w:r>
@@ -10970,16 +11004,7 @@
           <w:sz w:val="28"/>
           <w:szCs w:val="28"/>
         </w:rPr>
-        <w:t xml:space="preserve"> понимает специфику мужской психологии и анатомии. Он специализируется на безболезненных методах эпиляции и коррекции </w:t>
-      </w:r>
-      <w:r>
-        <w:rPr>
-          <w:rFonts w:asciiTheme="majorHAnsi" w:hAnsiTheme="majorHAnsi" w:cstheme="majorHAnsi"/>
-          <w:sz w:val="28"/>
-          <w:szCs w:val="28"/>
-        </w:rPr>
-        <w:lastRenderedPageBreak/>
-        <w:t>мимических морщин, сохраняя мужественность черт лица (без эффекта «заморозки» или феминизации).</w:t>
+        <w:t xml:space="preserve"> понимает специфику мужской психологии и анатомии. Он специализируется на безболезненных методах эпиляции и коррекции мимических морщин, сохраняя мужественность черт лица (без эффекта «заморозки» или феминизации).</w:t>
       </w:r>
     </w:p>
     <w:p>
@@ -11399,6 +11424,7 @@
           <w:sz w:val="28"/>
           <w:szCs w:val="28"/>
         </w:rPr>
+        <w:lastRenderedPageBreak/>
         <w:t>Вопрос 2: Лазерная эпиляция — это безопасно? Не будет ли ожогов?</w:t>
       </w:r>
       <w:r>
@@ -11660,16 +11686,7 @@
           <w:sz w:val="28"/>
           <w:szCs w:val="28"/>
         </w:rPr>
-        <w:t xml:space="preserve"> по QR-коду, воспользоваться картами «Корти </w:t>
-      </w:r>
-      <w:r>
-        <w:rPr>
-          <w:rFonts w:asciiTheme="majorHAnsi" w:hAnsiTheme="majorHAnsi" w:cstheme="majorHAnsi"/>
-          <w:sz w:val="28"/>
-          <w:szCs w:val="28"/>
-        </w:rPr>
-        <w:lastRenderedPageBreak/>
-        <w:t>Милли», Visa или оплатить наличными. Для курсовых процедур мы рассматриваем возможность рассрочки через наших партнеров.</w:t>
+        <w:t xml:space="preserve"> по QR-коду, воспользоваться картами «Корти Милли», Visa или оплатить наличными. Для курсовых процедур мы рассматриваем возможность рассрочки через наших партнеров.</w:t>
       </w:r>
     </w:p>
     <w:p>
@@ -12067,6 +12084,7 @@
           <w:sz w:val="28"/>
           <w:szCs w:val="28"/>
         </w:rPr>
+        <w:lastRenderedPageBreak/>
         <w:t>Представленная структура и содержание документа для «</w:t>
       </w:r>
       <w:proofErr w:type="spellStart"/>
@@ -12305,16 +12323,7 @@
           <w:sz w:val="28"/>
           <w:szCs w:val="28"/>
         </w:rPr>
-        <w:t xml:space="preserve">) для </w:t>
-      </w:r>
-      <w:r>
-        <w:rPr>
-          <w:rFonts w:asciiTheme="majorHAnsi" w:hAnsiTheme="majorHAnsi" w:cstheme="majorHAnsi"/>
-          <w:sz w:val="28"/>
-          <w:szCs w:val="28"/>
-        </w:rPr>
-        <w:lastRenderedPageBreak/>
-        <w:t>удобства клиентов.</w:t>
+        <w:t>) для удобства клиентов.</w:t>
       </w:r>
     </w:p>
     <w:p>
@@ -12457,7 +12466,16 @@
           <w:sz w:val="28"/>
           <w:szCs w:val="28"/>
         </w:rPr>
-        <w:t xml:space="preserve"> или диодный лазер для эпиляции: что лучше, отличия, https://beautyinstrument.ru/blog/stati/aleksandritovyy-ili-diodnyy-lazer-dlya-epilyatsii-chto-luchshe-otlichiya/ 9. Чистка лица №15058237 в г. Душанбе - Красота - Somon.TJ, https://somon.tj/adv/15058237_chistka-litsa-ot-zaytuna-casmetolog/</w:t>
+        <w:t xml:space="preserve"> или диодный лазер для </w:t>
+      </w:r>
+      <w:r>
+        <w:rPr>
+          <w:rFonts w:asciiTheme="majorHAnsi" w:hAnsiTheme="majorHAnsi" w:cstheme="majorHAnsi"/>
+          <w:sz w:val="28"/>
+          <w:szCs w:val="28"/>
+        </w:rPr>
+        <w:lastRenderedPageBreak/>
+        <w:t>эпиляции: что лучше, отличия, https://beautyinstrument.ru/blog/stati/aleksandritovyy-ili-diodnyy-lazer-dlya-epilyatsii-chto-luchshe-otlichiya/ 9. Чистка лица №15058237 в г. Душанбе - Красота - Somon.TJ, https://somon.tj/adv/15058237_chistka-litsa-ot-zaytuna-casmetolog/</w:t>
       </w:r>
     </w:p>
     <w:sectPr>

</xml_diff>